<commit_message>
Update Problem Set 1_Bonilla, Niño, Manco & Paez.docx
</commit_message>
<xml_diff>
--- a/document/Problem Set 1_Bonilla, Niño, Manco & Paez.docx
+++ b/document/Problem Set 1_Bonilla, Niño, Manco & Paez.docx
@@ -180,6 +180,21 @@
       </w:r>
     </w:p>
     <w:p/>
+    <w:p>
+      <w:pPr>
+        <w:rPr>
+          <w:b/>
+          <w:bCs/>
+        </w:rPr>
+      </w:pPr>
+      <w:r>
+        <w:rPr>
+          <w:b/>
+          <w:bCs/>
+        </w:rPr>
+        <w:t>Resumen</w:t>
+      </w:r>
+    </w:p>
     <w:sdt>
       <w:sdtPr>
         <w:rPr>
@@ -193,29 +208,17 @@
       </w:sdtPr>
       <w:sdtEndPr>
         <w:rPr>
-          <w:rFonts w:asciiTheme="minorHAnsi" w:eastAsiaTheme="minorHAnsi" w:hAnsiTheme="minorHAnsi" w:cstheme="minorBidi"/>
           <w:b/>
           <w:bCs/>
-          <w:color w:val="auto"/>
-          <w:sz w:val="22"/>
-          <w:szCs w:val="22"/>
-          <w:lang w:eastAsia="en-US"/>
         </w:rPr>
       </w:sdtEndPr>
       <w:sdtContent>
         <w:p>
           <w:pPr>
-            <w:pStyle w:val="TtuloTDC"/>
             <w:jc w:val="right"/>
-            <w:rPr>
-              <w:b/>
-              <w:bCs/>
-            </w:rPr>
           </w:pPr>
           <w:r>
             <w:rPr>
-              <w:b/>
-              <w:bCs/>
               <w:lang w:val="es-ES"/>
             </w:rPr>
             <w:t>Contenido</w:t>
@@ -739,81 +742,298 @@
       </w:pPr>
       <w:bookmarkStart w:id="0" w:name="_Toc138516237"/>
       <w:r>
+        <w:lastRenderedPageBreak/>
         <w:t>Introducción</w:t>
       </w:r>
       <w:bookmarkEnd w:id="0"/>
       <w:r>
         <w:t xml:space="preserve"> </w:t>
+      </w:r>
+    </w:p>
+    <w:p>
+      <w:r>
+        <w:rPr>
+          <w:noProof/>
+        </w:rPr>
+        <w:drawing>
+          <wp:inline distT="0" distB="0" distL="0" distR="0" wp14:anchorId="0D9868E7" wp14:editId="79472031">
+            <wp:extent cx="5612130" cy="4182745"/>
+            <wp:effectExtent l="0" t="0" r="7620" b="8255"/>
+            <wp:docPr id="1" name="Imagen 1"/>
+            <wp:cNvGraphicFramePr>
+              <a:graphicFrameLocks xmlns:a="http://schemas.openxmlformats.org/drawingml/2006/main" noChangeAspect="1"/>
+            </wp:cNvGraphicFramePr>
+            <a:graphic xmlns:a="http://schemas.openxmlformats.org/drawingml/2006/main">
+              <a:graphicData uri="http://schemas.openxmlformats.org/drawingml/2006/picture">
+                <pic:pic xmlns:pic="http://schemas.openxmlformats.org/drawingml/2006/picture">
+                  <pic:nvPicPr>
+                    <pic:cNvPr id="1" name=""/>
+                    <pic:cNvPicPr/>
+                  </pic:nvPicPr>
+                  <pic:blipFill>
+                    <a:blip r:embed="rId8"/>
+                    <a:stretch>
+                      <a:fillRect/>
+                    </a:stretch>
+                  </pic:blipFill>
+                  <pic:spPr>
+                    <a:xfrm>
+                      <a:off x="0" y="0"/>
+                      <a:ext cx="5612130" cy="4182745"/>
+                    </a:xfrm>
+                    <a:prstGeom prst="rect">
+                      <a:avLst/>
+                    </a:prstGeom>
+                  </pic:spPr>
+                </pic:pic>
+              </a:graphicData>
+            </a:graphic>
+          </wp:inline>
+        </w:drawing>
+      </w:r>
+    </w:p>
+    <w:p>
+      <w:r>
+        <w:br w:type="page"/>
       </w:r>
     </w:p>
     <w:p>
       <w:pPr>
         <w:pStyle w:val="Ttulo1"/>
       </w:pPr>
-      <w:bookmarkStart w:id="1" w:name="_Toc138516238"/>
-      <w:r>
-        <w:t>Revisión de literatura:</w:t>
+      <w:bookmarkStart w:id="1" w:name="_Toc138516239"/>
+      <w:r>
+        <w:lastRenderedPageBreak/>
+        <w:t>Data</w:t>
       </w:r>
       <w:bookmarkEnd w:id="1"/>
+    </w:p>
+    <w:p>
       <w:r>
         <w:t xml:space="preserve"> </w:t>
       </w:r>
-    </w:p>
-    <w:p>
-      <w:r>
-        <w:t>a.</w:t>
-      </w:r>
-      <w:r>
-        <w:tab/>
-        <w:t>Posición</w:t>
-      </w:r>
-    </w:p>
-    <w:p>
-      <w:r>
-        <w:t>b.</w:t>
-      </w:r>
-      <w:r>
-        <w:tab/>
-        <w:t>Contrastar con la literatura</w:t>
+      <w:r>
+        <w:t>La base de datos contiene la información de ingresos por hogares y unidad de gasto del año 2018 para 32.177 individuos pertenecientes a 10.567 hogares de 10.403 viviendas localizadas en la ciudad de la ciudad de Bogotá, sin discriminar por rango de edad. La base de datos es de propiedad del DANE y su uso inicial correspondía a determinar las</w:t>
+      </w:r>
+    </w:p>
+    <w:p>
+      <w:r>
+        <w:t>líneas para el cálculo de la incidencia de pobreza e indigencia de la muestra. Los individuos presentan edades entre los 0 y 106 años, con un promedio de 34,4 años; de los cuales el 47,9% son hombres y el 52,1% son mujeres.</w:t>
       </w:r>
     </w:p>
     <w:p/>
+    <w:p>
+      <w:r>
+        <w:t>Falta la descripción para mayores 18</w:t>
+      </w:r>
+    </w:p>
+    <w:p/>
+    <w:p/>
+    <w:p>
+      <w:r>
+        <w:t>Escribir la ecuación y describirla</w:t>
+      </w:r>
+    </w:p>
+    <w:p/>
+    <w:p>
+      <w:r>
+        <w:rPr>
+          <w:noProof/>
+        </w:rPr>
+        <w:drawing>
+          <wp:inline distT="0" distB="0" distL="0" distR="0" wp14:anchorId="74F1E6D3" wp14:editId="0D0B6072">
+            <wp:extent cx="5612130" cy="2883535"/>
+            <wp:effectExtent l="0" t="0" r="7620" b="0"/>
+            <wp:docPr id="2" name="Imagen 2"/>
+            <wp:cNvGraphicFramePr>
+              <a:graphicFrameLocks xmlns:a="http://schemas.openxmlformats.org/drawingml/2006/main" noChangeAspect="1"/>
+            </wp:cNvGraphicFramePr>
+            <a:graphic xmlns:a="http://schemas.openxmlformats.org/drawingml/2006/main">
+              <a:graphicData uri="http://schemas.openxmlformats.org/drawingml/2006/picture">
+                <pic:pic xmlns:pic="http://schemas.openxmlformats.org/drawingml/2006/picture">
+                  <pic:nvPicPr>
+                    <pic:cNvPr id="1" name=""/>
+                    <pic:cNvPicPr/>
+                  </pic:nvPicPr>
+                  <pic:blipFill>
+                    <a:blip r:embed="rId9"/>
+                    <a:stretch>
+                      <a:fillRect/>
+                    </a:stretch>
+                  </pic:blipFill>
+                  <pic:spPr>
+                    <a:xfrm>
+                      <a:off x="0" y="0"/>
+                      <a:ext cx="5612130" cy="2883535"/>
+                    </a:xfrm>
+                    <a:prstGeom prst="rect">
+                      <a:avLst/>
+                    </a:prstGeom>
+                  </pic:spPr>
+                </pic:pic>
+              </a:graphicData>
+            </a:graphic>
+          </wp:inline>
+        </w:drawing>
+      </w:r>
+    </w:p>
+    <w:p>
+      <w:r>
+        <w:rPr>
+          <w:noProof/>
+        </w:rPr>
+        <w:lastRenderedPageBreak/>
+        <w:drawing>
+          <wp:inline distT="0" distB="0" distL="0" distR="0" wp14:anchorId="1D9B59CA" wp14:editId="7DF28CFC">
+            <wp:extent cx="5612130" cy="3469640"/>
+            <wp:effectExtent l="0" t="0" r="7620" b="0"/>
+            <wp:docPr id="4" name="Imagen 4"/>
+            <wp:cNvGraphicFramePr>
+              <a:graphicFrameLocks xmlns:a="http://schemas.openxmlformats.org/drawingml/2006/main" noChangeAspect="1"/>
+            </wp:cNvGraphicFramePr>
+            <a:graphic xmlns:a="http://schemas.openxmlformats.org/drawingml/2006/main">
+              <a:graphicData uri="http://schemas.openxmlformats.org/drawingml/2006/picture">
+                <pic:pic xmlns:pic="http://schemas.openxmlformats.org/drawingml/2006/picture">
+                  <pic:nvPicPr>
+                    <pic:cNvPr id="1" name=""/>
+                    <pic:cNvPicPr/>
+                  </pic:nvPicPr>
+                  <pic:blipFill>
+                    <a:blip r:embed="rId10"/>
+                    <a:stretch>
+                      <a:fillRect/>
+                    </a:stretch>
+                  </pic:blipFill>
+                  <pic:spPr>
+                    <a:xfrm>
+                      <a:off x="0" y="0"/>
+                      <a:ext cx="5612130" cy="3469640"/>
+                    </a:xfrm>
+                    <a:prstGeom prst="rect">
+                      <a:avLst/>
+                    </a:prstGeom>
+                  </pic:spPr>
+                </pic:pic>
+              </a:graphicData>
+            </a:graphic>
+          </wp:inline>
+        </w:drawing>
+      </w:r>
+    </w:p>
+    <w:p>
+      <w:r>
+        <w:rPr>
+          <w:noProof/>
+        </w:rPr>
+        <w:drawing>
+          <wp:inline distT="0" distB="0" distL="0" distR="0" wp14:anchorId="04B941E0" wp14:editId="1D2BC771">
+            <wp:extent cx="5612130" cy="2894330"/>
+            <wp:effectExtent l="0" t="0" r="7620" b="1270"/>
+            <wp:docPr id="5" name="Imagen 5"/>
+            <wp:cNvGraphicFramePr>
+              <a:graphicFrameLocks xmlns:a="http://schemas.openxmlformats.org/drawingml/2006/main" noChangeAspect="1"/>
+            </wp:cNvGraphicFramePr>
+            <a:graphic xmlns:a="http://schemas.openxmlformats.org/drawingml/2006/main">
+              <a:graphicData uri="http://schemas.openxmlformats.org/drawingml/2006/picture">
+                <pic:pic xmlns:pic="http://schemas.openxmlformats.org/drawingml/2006/picture">
+                  <pic:nvPicPr>
+                    <pic:cNvPr id="1" name=""/>
+                    <pic:cNvPicPr/>
+                  </pic:nvPicPr>
+                  <pic:blipFill>
+                    <a:blip r:embed="rId11"/>
+                    <a:stretch>
+                      <a:fillRect/>
+                    </a:stretch>
+                  </pic:blipFill>
+                  <pic:spPr>
+                    <a:xfrm>
+                      <a:off x="0" y="0"/>
+                      <a:ext cx="5612130" cy="2894330"/>
+                    </a:xfrm>
+                    <a:prstGeom prst="rect">
+                      <a:avLst/>
+                    </a:prstGeom>
+                  </pic:spPr>
+                </pic:pic>
+              </a:graphicData>
+            </a:graphic>
+          </wp:inline>
+        </w:drawing>
+      </w:r>
+    </w:p>
+    <w:p>
+      <w:r>
+        <w:rPr>
+          <w:noProof/>
+        </w:rPr>
+        <w:lastRenderedPageBreak/>
+        <w:drawing>
+          <wp:inline distT="0" distB="0" distL="0" distR="0" wp14:anchorId="0557C687" wp14:editId="7A8B9377">
+            <wp:extent cx="5612130" cy="4582160"/>
+            <wp:effectExtent l="0" t="0" r="7620" b="8890"/>
+            <wp:docPr id="6" name="Imagen 6"/>
+            <wp:cNvGraphicFramePr>
+              <a:graphicFrameLocks xmlns:a="http://schemas.openxmlformats.org/drawingml/2006/main" noChangeAspect="1"/>
+            </wp:cNvGraphicFramePr>
+            <a:graphic xmlns:a="http://schemas.openxmlformats.org/drawingml/2006/main">
+              <a:graphicData uri="http://schemas.openxmlformats.org/drawingml/2006/picture">
+                <pic:pic xmlns:pic="http://schemas.openxmlformats.org/drawingml/2006/picture">
+                  <pic:nvPicPr>
+                    <pic:cNvPr id="1" name=""/>
+                    <pic:cNvPicPr/>
+                  </pic:nvPicPr>
+                  <pic:blipFill>
+                    <a:blip r:embed="rId12"/>
+                    <a:stretch>
+                      <a:fillRect/>
+                    </a:stretch>
+                  </pic:blipFill>
+                  <pic:spPr>
+                    <a:xfrm>
+                      <a:off x="0" y="0"/>
+                      <a:ext cx="5612130" cy="4582160"/>
+                    </a:xfrm>
+                    <a:prstGeom prst="rect">
+                      <a:avLst/>
+                    </a:prstGeom>
+                  </pic:spPr>
+                </pic:pic>
+              </a:graphicData>
+            </a:graphic>
+          </wp:inline>
+        </w:drawing>
+      </w:r>
+    </w:p>
     <w:p>
       <w:pPr>
         <w:pStyle w:val="Ttulo1"/>
       </w:pPr>
-      <w:bookmarkStart w:id="2" w:name="_Toc138516239"/>
-      <w:r>
-        <w:t>Data:</w:t>
+      <w:bookmarkStart w:id="2" w:name="_Toc138516238"/>
+      <w:r>
+        <w:t>Revisión de literatura:</w:t>
       </w:r>
       <w:bookmarkEnd w:id="2"/>
       <w:r>
         <w:t xml:space="preserve"> </w:t>
       </w:r>
     </w:p>
-    <w:p/>
-    <w:p>
-      <w:r>
-        <w:t>La base de datos contiene la información de ingresos por hogares y unidad de gasto del año 2018 para 32.177 individuos pertenecientes a 10.567 hogares de 10.403 viviendas localizadas en la ciudad de la ciudad de Bogotá, sin discriminar por rango de edad. La base de datos es de propiedad del DANE y su uso inicial correspondía a determinar las</w:t>
-      </w:r>
-    </w:p>
-    <w:p>
-      <w:r>
-        <w:lastRenderedPageBreak/>
-        <w:t>líneas para el cálculo de la incidencia de pobreza e indigencia de la muestra. Los individuos presentan edades entre los 0 y 106 años, con un promedio de 34,4 años; de los cuales el 47,9% son hombres y el 52,1% son mujeres.</w:t>
-      </w:r>
-    </w:p>
-    <w:p/>
-    <w:p>
-      <w:r>
-        <w:t>Falta la descripción para mayores 18</w:t>
-      </w:r>
-    </w:p>
-    <w:p/>
-    <w:p/>
-    <w:p>
-      <w:r>
-        <w:t>Escribir la ecuación y describirla</w:t>
+    <w:p>
+      <w:r>
+        <w:t>a.</w:t>
+      </w:r>
+      <w:r>
+        <w:tab/>
+        <w:t>Posición</w:t>
+      </w:r>
+    </w:p>
+    <w:p>
+      <w:r>
+        <w:t>b.</w:t>
+      </w:r>
+      <w:r>
+        <w:tab/>
+        <w:t>Contrastar con la literatura</w:t>
       </w:r>
     </w:p>
     <w:p/>
@@ -840,6 +1060,437 @@
         <w:t>Presentar los resultados robustos</w:t>
       </w:r>
     </w:p>
+    <w:p/>
+    <w:p>
+      <w:r>
+        <w:rPr>
+          <w:noProof/>
+        </w:rPr>
+        <w:lastRenderedPageBreak/>
+        <w:drawing>
+          <wp:inline distT="0" distB="0" distL="0" distR="0" wp14:anchorId="140FCD7B" wp14:editId="7C5DD951">
+            <wp:extent cx="5612130" cy="5217160"/>
+            <wp:effectExtent l="0" t="0" r="7620" b="2540"/>
+            <wp:docPr id="7" name="Imagen 7"/>
+            <wp:cNvGraphicFramePr>
+              <a:graphicFrameLocks xmlns:a="http://schemas.openxmlformats.org/drawingml/2006/main" noChangeAspect="1"/>
+            </wp:cNvGraphicFramePr>
+            <a:graphic xmlns:a="http://schemas.openxmlformats.org/drawingml/2006/main">
+              <a:graphicData uri="http://schemas.openxmlformats.org/drawingml/2006/picture">
+                <pic:pic xmlns:pic="http://schemas.openxmlformats.org/drawingml/2006/picture">
+                  <pic:nvPicPr>
+                    <pic:cNvPr id="1" name=""/>
+                    <pic:cNvPicPr/>
+                  </pic:nvPicPr>
+                  <pic:blipFill>
+                    <a:blip r:embed="rId13"/>
+                    <a:stretch>
+                      <a:fillRect/>
+                    </a:stretch>
+                  </pic:blipFill>
+                  <pic:spPr>
+                    <a:xfrm>
+                      <a:off x="0" y="0"/>
+                      <a:ext cx="5612130" cy="5217160"/>
+                    </a:xfrm>
+                    <a:prstGeom prst="rect">
+                      <a:avLst/>
+                    </a:prstGeom>
+                  </pic:spPr>
+                </pic:pic>
+              </a:graphicData>
+            </a:graphic>
+          </wp:inline>
+        </w:drawing>
+      </w:r>
+    </w:p>
+    <w:p>
+      <w:r>
+        <w:rPr>
+          <w:noProof/>
+        </w:rPr>
+        <w:lastRenderedPageBreak/>
+        <w:drawing>
+          <wp:inline distT="0" distB="0" distL="0" distR="0" wp14:anchorId="3AB9F4C4" wp14:editId="2392446E">
+            <wp:extent cx="5612130" cy="3725545"/>
+            <wp:effectExtent l="0" t="0" r="7620" b="8255"/>
+            <wp:docPr id="8" name="Imagen 8"/>
+            <wp:cNvGraphicFramePr>
+              <a:graphicFrameLocks xmlns:a="http://schemas.openxmlformats.org/drawingml/2006/main" noChangeAspect="1"/>
+            </wp:cNvGraphicFramePr>
+            <a:graphic xmlns:a="http://schemas.openxmlformats.org/drawingml/2006/main">
+              <a:graphicData uri="http://schemas.openxmlformats.org/drawingml/2006/picture">
+                <pic:pic xmlns:pic="http://schemas.openxmlformats.org/drawingml/2006/picture">
+                  <pic:nvPicPr>
+                    <pic:cNvPr id="1" name=""/>
+                    <pic:cNvPicPr/>
+                  </pic:nvPicPr>
+                  <pic:blipFill>
+                    <a:blip r:embed="rId14"/>
+                    <a:stretch>
+                      <a:fillRect/>
+                    </a:stretch>
+                  </pic:blipFill>
+                  <pic:spPr>
+                    <a:xfrm>
+                      <a:off x="0" y="0"/>
+                      <a:ext cx="5612130" cy="3725545"/>
+                    </a:xfrm>
+                    <a:prstGeom prst="rect">
+                      <a:avLst/>
+                    </a:prstGeom>
+                  </pic:spPr>
+                </pic:pic>
+              </a:graphicData>
+            </a:graphic>
+          </wp:inline>
+        </w:drawing>
+      </w:r>
+    </w:p>
+    <w:p>
+      <w:r>
+        <w:rPr>
+          <w:noProof/>
+        </w:rPr>
+        <w:lastRenderedPageBreak/>
+        <w:drawing>
+          <wp:inline distT="0" distB="0" distL="0" distR="0" wp14:anchorId="26B7F65A" wp14:editId="57DA7795">
+            <wp:extent cx="5612130" cy="5631180"/>
+            <wp:effectExtent l="0" t="0" r="7620" b="7620"/>
+            <wp:docPr id="9" name="Imagen 9"/>
+            <wp:cNvGraphicFramePr>
+              <a:graphicFrameLocks xmlns:a="http://schemas.openxmlformats.org/drawingml/2006/main" noChangeAspect="1"/>
+            </wp:cNvGraphicFramePr>
+            <a:graphic xmlns:a="http://schemas.openxmlformats.org/drawingml/2006/main">
+              <a:graphicData uri="http://schemas.openxmlformats.org/drawingml/2006/picture">
+                <pic:pic xmlns:pic="http://schemas.openxmlformats.org/drawingml/2006/picture">
+                  <pic:nvPicPr>
+                    <pic:cNvPr id="1" name=""/>
+                    <pic:cNvPicPr/>
+                  </pic:nvPicPr>
+                  <pic:blipFill>
+                    <a:blip r:embed="rId15"/>
+                    <a:stretch>
+                      <a:fillRect/>
+                    </a:stretch>
+                  </pic:blipFill>
+                  <pic:spPr>
+                    <a:xfrm>
+                      <a:off x="0" y="0"/>
+                      <a:ext cx="5612130" cy="5631180"/>
+                    </a:xfrm>
+                    <a:prstGeom prst="rect">
+                      <a:avLst/>
+                    </a:prstGeom>
+                  </pic:spPr>
+                </pic:pic>
+              </a:graphicData>
+            </a:graphic>
+          </wp:inline>
+        </w:drawing>
+      </w:r>
+    </w:p>
+    <w:p>
+      <w:r>
+        <w:rPr>
+          <w:noProof/>
+        </w:rPr>
+        <w:lastRenderedPageBreak/>
+        <w:drawing>
+          <wp:inline distT="0" distB="0" distL="0" distR="0" wp14:anchorId="7718489F" wp14:editId="79B6E2BB">
+            <wp:extent cx="5612130" cy="6653530"/>
+            <wp:effectExtent l="0" t="0" r="7620" b="0"/>
+            <wp:docPr id="10" name="Imagen 10"/>
+            <wp:cNvGraphicFramePr>
+              <a:graphicFrameLocks xmlns:a="http://schemas.openxmlformats.org/drawingml/2006/main" noChangeAspect="1"/>
+            </wp:cNvGraphicFramePr>
+            <a:graphic xmlns:a="http://schemas.openxmlformats.org/drawingml/2006/main">
+              <a:graphicData uri="http://schemas.openxmlformats.org/drawingml/2006/picture">
+                <pic:pic xmlns:pic="http://schemas.openxmlformats.org/drawingml/2006/picture">
+                  <pic:nvPicPr>
+                    <pic:cNvPr id="1" name=""/>
+                    <pic:cNvPicPr/>
+                  </pic:nvPicPr>
+                  <pic:blipFill>
+                    <a:blip r:embed="rId16"/>
+                    <a:stretch>
+                      <a:fillRect/>
+                    </a:stretch>
+                  </pic:blipFill>
+                  <pic:spPr>
+                    <a:xfrm>
+                      <a:off x="0" y="0"/>
+                      <a:ext cx="5612130" cy="6653530"/>
+                    </a:xfrm>
+                    <a:prstGeom prst="rect">
+                      <a:avLst/>
+                    </a:prstGeom>
+                  </pic:spPr>
+                </pic:pic>
+              </a:graphicData>
+            </a:graphic>
+          </wp:inline>
+        </w:drawing>
+      </w:r>
+    </w:p>
+    <w:p>
+      <w:r>
+        <w:rPr>
+          <w:noProof/>
+        </w:rPr>
+        <w:lastRenderedPageBreak/>
+        <w:drawing>
+          <wp:inline distT="0" distB="0" distL="0" distR="0" wp14:anchorId="2D8591AA" wp14:editId="431F8D43">
+            <wp:extent cx="5612130" cy="5962015"/>
+            <wp:effectExtent l="0" t="0" r="7620" b="635"/>
+            <wp:docPr id="12" name="Imagen 12"/>
+            <wp:cNvGraphicFramePr>
+              <a:graphicFrameLocks xmlns:a="http://schemas.openxmlformats.org/drawingml/2006/main" noChangeAspect="1"/>
+            </wp:cNvGraphicFramePr>
+            <a:graphic xmlns:a="http://schemas.openxmlformats.org/drawingml/2006/main">
+              <a:graphicData uri="http://schemas.openxmlformats.org/drawingml/2006/picture">
+                <pic:pic xmlns:pic="http://schemas.openxmlformats.org/drawingml/2006/picture">
+                  <pic:nvPicPr>
+                    <pic:cNvPr id="1" name=""/>
+                    <pic:cNvPicPr/>
+                  </pic:nvPicPr>
+                  <pic:blipFill>
+                    <a:blip r:embed="rId17"/>
+                    <a:stretch>
+                      <a:fillRect/>
+                    </a:stretch>
+                  </pic:blipFill>
+                  <pic:spPr>
+                    <a:xfrm>
+                      <a:off x="0" y="0"/>
+                      <a:ext cx="5612130" cy="5962015"/>
+                    </a:xfrm>
+                    <a:prstGeom prst="rect">
+                      <a:avLst/>
+                    </a:prstGeom>
+                  </pic:spPr>
+                </pic:pic>
+              </a:graphicData>
+            </a:graphic>
+          </wp:inline>
+        </w:drawing>
+      </w:r>
+    </w:p>
+    <w:p>
+      <w:r>
+        <w:rPr>
+          <w:noProof/>
+        </w:rPr>
+        <w:lastRenderedPageBreak/>
+        <w:drawing>
+          <wp:inline distT="0" distB="0" distL="0" distR="0" wp14:anchorId="347C4854" wp14:editId="6138C46F">
+            <wp:extent cx="5612130" cy="3108960"/>
+            <wp:effectExtent l="0" t="0" r="7620" b="0"/>
+            <wp:docPr id="13" name="Imagen 13"/>
+            <wp:cNvGraphicFramePr>
+              <a:graphicFrameLocks xmlns:a="http://schemas.openxmlformats.org/drawingml/2006/main" noChangeAspect="1"/>
+            </wp:cNvGraphicFramePr>
+            <a:graphic xmlns:a="http://schemas.openxmlformats.org/drawingml/2006/main">
+              <a:graphicData uri="http://schemas.openxmlformats.org/drawingml/2006/picture">
+                <pic:pic xmlns:pic="http://schemas.openxmlformats.org/drawingml/2006/picture">
+                  <pic:nvPicPr>
+                    <pic:cNvPr id="1" name=""/>
+                    <pic:cNvPicPr/>
+                  </pic:nvPicPr>
+                  <pic:blipFill>
+                    <a:blip r:embed="rId18"/>
+                    <a:stretch>
+                      <a:fillRect/>
+                    </a:stretch>
+                  </pic:blipFill>
+                  <pic:spPr>
+                    <a:xfrm>
+                      <a:off x="0" y="0"/>
+                      <a:ext cx="5612130" cy="3108960"/>
+                    </a:xfrm>
+                    <a:prstGeom prst="rect">
+                      <a:avLst/>
+                    </a:prstGeom>
+                  </pic:spPr>
+                </pic:pic>
+              </a:graphicData>
+            </a:graphic>
+          </wp:inline>
+        </w:drawing>
+      </w:r>
+    </w:p>
+    <w:p>
+      <w:r>
+        <w:rPr>
+          <w:noProof/>
+        </w:rPr>
+        <w:lastRenderedPageBreak/>
+        <w:drawing>
+          <wp:inline distT="0" distB="0" distL="0" distR="0" wp14:anchorId="13AC5F0F" wp14:editId="53D3E2B9">
+            <wp:extent cx="5612130" cy="5078730"/>
+            <wp:effectExtent l="0" t="0" r="7620" b="7620"/>
+            <wp:docPr id="14" name="Imagen 14"/>
+            <wp:cNvGraphicFramePr>
+              <a:graphicFrameLocks xmlns:a="http://schemas.openxmlformats.org/drawingml/2006/main" noChangeAspect="1"/>
+            </wp:cNvGraphicFramePr>
+            <a:graphic xmlns:a="http://schemas.openxmlformats.org/drawingml/2006/main">
+              <a:graphicData uri="http://schemas.openxmlformats.org/drawingml/2006/picture">
+                <pic:pic xmlns:pic="http://schemas.openxmlformats.org/drawingml/2006/picture">
+                  <pic:nvPicPr>
+                    <pic:cNvPr id="1" name=""/>
+                    <pic:cNvPicPr/>
+                  </pic:nvPicPr>
+                  <pic:blipFill>
+                    <a:blip r:embed="rId19"/>
+                    <a:stretch>
+                      <a:fillRect/>
+                    </a:stretch>
+                  </pic:blipFill>
+                  <pic:spPr>
+                    <a:xfrm>
+                      <a:off x="0" y="0"/>
+                      <a:ext cx="5612130" cy="5078730"/>
+                    </a:xfrm>
+                    <a:prstGeom prst="rect">
+                      <a:avLst/>
+                    </a:prstGeom>
+                  </pic:spPr>
+                </pic:pic>
+              </a:graphicData>
+            </a:graphic>
+          </wp:inline>
+        </w:drawing>
+      </w:r>
+    </w:p>
+    <w:p>
+      <w:r>
+        <w:rPr>
+          <w:noProof/>
+        </w:rPr>
+        <w:lastRenderedPageBreak/>
+        <w:drawing>
+          <wp:inline distT="0" distB="0" distL="0" distR="0" wp14:anchorId="39EC356C" wp14:editId="7B16E7FA">
+            <wp:extent cx="5612130" cy="6793865"/>
+            <wp:effectExtent l="0" t="0" r="7620" b="6985"/>
+            <wp:docPr id="15" name="Imagen 15"/>
+            <wp:cNvGraphicFramePr>
+              <a:graphicFrameLocks xmlns:a="http://schemas.openxmlformats.org/drawingml/2006/main" noChangeAspect="1"/>
+            </wp:cNvGraphicFramePr>
+            <a:graphic xmlns:a="http://schemas.openxmlformats.org/drawingml/2006/main">
+              <a:graphicData uri="http://schemas.openxmlformats.org/drawingml/2006/picture">
+                <pic:pic xmlns:pic="http://schemas.openxmlformats.org/drawingml/2006/picture">
+                  <pic:nvPicPr>
+                    <pic:cNvPr id="1" name=""/>
+                    <pic:cNvPicPr/>
+                  </pic:nvPicPr>
+                  <pic:blipFill>
+                    <a:blip r:embed="rId20"/>
+                    <a:stretch>
+                      <a:fillRect/>
+                    </a:stretch>
+                  </pic:blipFill>
+                  <pic:spPr>
+                    <a:xfrm>
+                      <a:off x="0" y="0"/>
+                      <a:ext cx="5612130" cy="6793865"/>
+                    </a:xfrm>
+                    <a:prstGeom prst="rect">
+                      <a:avLst/>
+                    </a:prstGeom>
+                  </pic:spPr>
+                </pic:pic>
+              </a:graphicData>
+            </a:graphic>
+          </wp:inline>
+        </w:drawing>
+      </w:r>
+    </w:p>
+    <w:p>
+      <w:r>
+        <w:rPr>
+          <w:noProof/>
+        </w:rPr>
+        <w:lastRenderedPageBreak/>
+        <w:drawing>
+          <wp:inline distT="0" distB="0" distL="0" distR="0" wp14:anchorId="553EA530" wp14:editId="5B7184B1">
+            <wp:extent cx="5612130" cy="5499100"/>
+            <wp:effectExtent l="0" t="0" r="7620" b="6350"/>
+            <wp:docPr id="16" name="Imagen 16"/>
+            <wp:cNvGraphicFramePr>
+              <a:graphicFrameLocks xmlns:a="http://schemas.openxmlformats.org/drawingml/2006/main" noChangeAspect="1"/>
+            </wp:cNvGraphicFramePr>
+            <a:graphic xmlns:a="http://schemas.openxmlformats.org/drawingml/2006/main">
+              <a:graphicData uri="http://schemas.openxmlformats.org/drawingml/2006/picture">
+                <pic:pic xmlns:pic="http://schemas.openxmlformats.org/drawingml/2006/picture">
+                  <pic:nvPicPr>
+                    <pic:cNvPr id="1" name=""/>
+                    <pic:cNvPicPr/>
+                  </pic:nvPicPr>
+                  <pic:blipFill>
+                    <a:blip r:embed="rId21"/>
+                    <a:stretch>
+                      <a:fillRect/>
+                    </a:stretch>
+                  </pic:blipFill>
+                  <pic:spPr>
+                    <a:xfrm>
+                      <a:off x="0" y="0"/>
+                      <a:ext cx="5612130" cy="5499100"/>
+                    </a:xfrm>
+                    <a:prstGeom prst="rect">
+                      <a:avLst/>
+                    </a:prstGeom>
+                  </pic:spPr>
+                </pic:pic>
+              </a:graphicData>
+            </a:graphic>
+          </wp:inline>
+        </w:drawing>
+      </w:r>
+    </w:p>
+    <w:p>
+      <w:r>
+        <w:rPr>
+          <w:noProof/>
+        </w:rPr>
+        <w:lastRenderedPageBreak/>
+        <w:drawing>
+          <wp:inline distT="0" distB="0" distL="0" distR="0" wp14:anchorId="2EC0DB27" wp14:editId="038879F8">
+            <wp:extent cx="5612130" cy="5612130"/>
+            <wp:effectExtent l="0" t="0" r="7620" b="7620"/>
+            <wp:docPr id="17" name="Imagen 17"/>
+            <wp:cNvGraphicFramePr>
+              <a:graphicFrameLocks xmlns:a="http://schemas.openxmlformats.org/drawingml/2006/main" noChangeAspect="1"/>
+            </wp:cNvGraphicFramePr>
+            <a:graphic xmlns:a="http://schemas.openxmlformats.org/drawingml/2006/main">
+              <a:graphicData uri="http://schemas.openxmlformats.org/drawingml/2006/picture">
+                <pic:pic xmlns:pic="http://schemas.openxmlformats.org/drawingml/2006/picture">
+                  <pic:nvPicPr>
+                    <pic:cNvPr id="1" name=""/>
+                    <pic:cNvPicPr/>
+                  </pic:nvPicPr>
+                  <pic:blipFill>
+                    <a:blip r:embed="rId22"/>
+                    <a:stretch>
+                      <a:fillRect/>
+                    </a:stretch>
+                  </pic:blipFill>
+                  <pic:spPr>
+                    <a:xfrm>
+                      <a:off x="0" y="0"/>
+                      <a:ext cx="5612130" cy="5612130"/>
+                    </a:xfrm>
+                    <a:prstGeom prst="rect">
+                      <a:avLst/>
+                    </a:prstGeom>
+                  </pic:spPr>
+                </pic:pic>
+              </a:graphicData>
+            </a:graphic>
+          </wp:inline>
+        </w:drawing>
+      </w:r>
+    </w:p>
     <w:p>
       <w:pPr>
         <w:pStyle w:val="Ttulo1"/>
@@ -874,7 +1525,7 @@
       <w:bookmarkEnd w:id="6"/>
     </w:p>
     <w:sectPr>
-      <w:headerReference w:type="default" r:id="rId7"/>
+      <w:headerReference w:type="default" r:id="rId23"/>
       <w:pgSz w:w="12240" w:h="15840"/>
       <w:pgMar w:top="1417" w:right="1701" w:bottom="1417" w:left="1701" w:header="708" w:footer="708" w:gutter="0"/>
       <w:cols w:space="708"/>
@@ -1313,7 +1964,7 @@
               <w:smallCaps/>
               <w:sz w:val="16"/>
               <w:szCs w:val="16"/>
-              <w:lang w:val="en-US"/>
+              <w:lang w:val="es-CO"/>
             </w:rPr>
           </w:pPr>
         </w:p>
@@ -1383,6 +2034,101 @@
     </w:pPr>
   </w:p>
 </w:hdr>
+</file>
+
+<file path=word/numbering.xml><?xml version="1.0" encoding="utf-8"?>
+<w:numbering xmlns:wpc="http://schemas.microsoft.com/office/word/2010/wordprocessingCanvas" xmlns:cx="http://schemas.microsoft.com/office/drawing/2014/chartex" xmlns:cx1="http://schemas.microsoft.com/office/drawing/2015/9/8/chartex" xmlns:cx2="http://schemas.microsoft.com/office/drawing/2015/10/21/chartex" xmlns:cx3="http://schemas.microsoft.com/office/drawing/2016/5/9/chartex" xmlns:cx4="http://schemas.microsoft.com/office/drawing/2016/5/10/chartex" xmlns:cx5="http://schemas.microsoft.com/office/drawing/2016/5/11/chartex" xmlns:cx6="http://schemas.microsoft.com/office/drawing/2016/5/12/chartex" xmlns:cx7="http://schemas.microsoft.com/office/drawing/2016/5/13/chartex" xmlns:cx8="http://schemas.microsoft.com/office/drawing/2016/5/14/chartex" xmlns:mc="http://schemas.openxmlformats.org/markup-compatibility/2006" xmlns:aink="http://schemas.microsoft.com/office/drawing/2016/ink" xmlns:am3d="http://schemas.microsoft.com/office/drawing/2017/model3d" xmlns:o="urn:schemas-microsoft-com:office:office" xmlns:r="http://schemas.openxmlformats.org/officeDocument/2006/relationships" xmlns:m="http://schemas.openxmlformats.org/officeDocument/2006/math" xmlns:v="urn:schemas-microsoft-com:vml" xmlns:wp14="http://schemas.microsoft.com/office/word/2010/wordprocessingDrawing" xmlns:wp="http://schemas.openxmlformats.org/drawingml/2006/wordprocessingDrawing" xmlns:w10="urn:schemas-microsoft-com:office:word" xmlns:w="http://schemas.openxmlformats.org/wordprocessingml/2006/main" xmlns:w14="http://schemas.microsoft.com/office/word/2010/wordml" xmlns:w15="http://schemas.microsoft.com/office/word/2012/wordml" xmlns:w16cex="http://schemas.microsoft.com/office/word/2018/wordml/cex" xmlns:w16cid="http://schemas.microsoft.com/office/word/2016/wordml/cid" xmlns:w16="http://schemas.microsoft.com/office/word/2018/wordml" xmlns:w16sdtdh="http://schemas.microsoft.com/office/word/2020/wordml/sdtdatahash" xmlns:w16se="http://schemas.microsoft.com/office/word/2015/wordml/symex" xmlns:wpg="http://schemas.microsoft.com/office/word/2010/wordprocessingGroup" xmlns:wpi="http://schemas.microsoft.com/office/word/2010/wordprocessingInk" xmlns:wne="http://schemas.microsoft.com/office/word/2006/wordml" xmlns:wps="http://schemas.microsoft.com/office/word/2010/wordprocessingShape" mc:Ignorable="w14 w15 w16se w16cid w16 w16cex w16sdtdh wp14">
+  <w:abstractNum w:abstractNumId="0" w15:restartNumberingAfterBreak="0">
+    <w:nsid w:val="0B3645BD"/>
+    <w:multiLevelType w:val="hybridMultilevel"/>
+    <w:tmpl w:val="57E0956C"/>
+    <w:lvl w:ilvl="0" w:tplc="155025A2">
+      <w:start w:val="1"/>
+      <w:numFmt w:val="upperRoman"/>
+      <w:pStyle w:val="Ttulo1"/>
+      <w:lvlText w:val="%1."/>
+      <w:lvlJc w:val="right"/>
+      <w:pPr>
+        <w:ind w:left="720" w:hanging="360"/>
+      </w:pPr>
+    </w:lvl>
+    <w:lvl w:ilvl="1" w:tplc="240A0019" w:tentative="1">
+      <w:start w:val="1"/>
+      <w:numFmt w:val="lowerLetter"/>
+      <w:lvlText w:val="%2."/>
+      <w:lvlJc w:val="left"/>
+      <w:pPr>
+        <w:ind w:left="1440" w:hanging="360"/>
+      </w:pPr>
+    </w:lvl>
+    <w:lvl w:ilvl="2" w:tplc="240A001B" w:tentative="1">
+      <w:start w:val="1"/>
+      <w:numFmt w:val="lowerRoman"/>
+      <w:lvlText w:val="%3."/>
+      <w:lvlJc w:val="right"/>
+      <w:pPr>
+        <w:ind w:left="2160" w:hanging="180"/>
+      </w:pPr>
+    </w:lvl>
+    <w:lvl w:ilvl="3" w:tplc="240A000F" w:tentative="1">
+      <w:start w:val="1"/>
+      <w:numFmt w:val="decimal"/>
+      <w:lvlText w:val="%4."/>
+      <w:lvlJc w:val="left"/>
+      <w:pPr>
+        <w:ind w:left="2880" w:hanging="360"/>
+      </w:pPr>
+    </w:lvl>
+    <w:lvl w:ilvl="4" w:tplc="240A0019" w:tentative="1">
+      <w:start w:val="1"/>
+      <w:numFmt w:val="lowerLetter"/>
+      <w:lvlText w:val="%5."/>
+      <w:lvlJc w:val="left"/>
+      <w:pPr>
+        <w:ind w:left="3600" w:hanging="360"/>
+      </w:pPr>
+    </w:lvl>
+    <w:lvl w:ilvl="5" w:tplc="240A001B" w:tentative="1">
+      <w:start w:val="1"/>
+      <w:numFmt w:val="lowerRoman"/>
+      <w:lvlText w:val="%6."/>
+      <w:lvlJc w:val="right"/>
+      <w:pPr>
+        <w:ind w:left="4320" w:hanging="180"/>
+      </w:pPr>
+    </w:lvl>
+    <w:lvl w:ilvl="6" w:tplc="240A000F" w:tentative="1">
+      <w:start w:val="1"/>
+      <w:numFmt w:val="decimal"/>
+      <w:lvlText w:val="%7."/>
+      <w:lvlJc w:val="left"/>
+      <w:pPr>
+        <w:ind w:left="5040" w:hanging="360"/>
+      </w:pPr>
+    </w:lvl>
+    <w:lvl w:ilvl="7" w:tplc="240A0019" w:tentative="1">
+      <w:start w:val="1"/>
+      <w:numFmt w:val="lowerLetter"/>
+      <w:lvlText w:val="%8."/>
+      <w:lvlJc w:val="left"/>
+      <w:pPr>
+        <w:ind w:left="5760" w:hanging="360"/>
+      </w:pPr>
+    </w:lvl>
+    <w:lvl w:ilvl="8" w:tplc="240A001B" w:tentative="1">
+      <w:start w:val="1"/>
+      <w:numFmt w:val="lowerRoman"/>
+      <w:lvlText w:val="%9."/>
+      <w:lvlJc w:val="right"/>
+      <w:pPr>
+        <w:ind w:left="6480" w:hanging="180"/>
+      </w:pPr>
+    </w:lvl>
+  </w:abstractNum>
+  <w:num w:numId="1">
+    <w:abstractNumId w:val="0"/>
+  </w:num>
+</w:numbering>
 </file>
 
 <file path=word/styles.xml><?xml version="1.0" encoding="utf-8"?>
@@ -1789,12 +2535,16 @@
     <w:basedOn w:val="Normal"/>
     <w:next w:val="Normal"/>
     <w:link w:val="Ttulo1Car"/>
+    <w:autoRedefine/>
     <w:uiPriority w:val="9"/>
     <w:qFormat/>
     <w:rsid w:val="006645A8"/>
     <w:pPr>
       <w:keepNext/>
       <w:keepLines/>
+      <w:numPr>
+        <w:numId w:val="1"/>
+      </w:numPr>
       <w:spacing w:before="240" w:after="0"/>
       <w:outlineLvl w:val="0"/>
     </w:pPr>

</xml_diff>